<commit_message>
Added remaining documentation files, fixed typos in ppt
</commit_message>
<xml_diff>
--- a/src/documentation/Narration.docx
+++ b/src/documentation/Narration.docx
@@ -24,12 +24,1644 @@
       </w:r>
     </w:p>
     <w:p>
-      <w:pPr>
-        <w:pStyle w:val="Heading1"/>
-      </w:pPr>
-    </w:p>
+      <w:r>
+        <w:lastRenderedPageBreak/>
+        <w:t xml:space="preserve">Üdvözlök mindenkit, én Szalánczy Szilárd vagyok és ebben a videóban Erdei Péter és általam készített projekt feladatról fognak egy prezentációt látni. Mielőtt beleugranánk a mélyvízbe, bevezetésként szeretnék magának a prezentációnak a struktúrájáról beszélni, ugyanis 4 főbb szekcióra bontottuk ezeket. </w:t>
+      </w:r>
+    </w:p>
+    <w:p>
+      <w:pPr>
+        <w:spacing w:before="360" w:after="360"/>
+        <w:jc w:val="left"/>
+      </w:pPr>
+      <w:r>
+        <w:pict w14:anchorId="6A082274">
+          <v:shapetype id="_x0000_t75" coordsize="21600,21600" o:spt="75" o:preferrelative="t" path="m@4@5l@4@11@9@11@9@5xe" filled="f" stroked="f">
+            <v:stroke joinstyle="miter"/>
+            <v:formulas>
+              <v:f eqn="if lineDrawn pixelLineWidth 0"/>
+              <v:f eqn="sum @0 1 0"/>
+              <v:f eqn="sum 0 0 @1"/>
+              <v:f eqn="prod @2 1 2"/>
+              <v:f eqn="prod @3 21600 pixelWidth"/>
+              <v:f eqn="prod @3 21600 pixelHeight"/>
+              <v:f eqn="sum @0 0 1"/>
+              <v:f eqn="prod @6 1 2"/>
+              <v:f eqn="prod @7 21600 pixelWidth"/>
+              <v:f eqn="sum @8 21600 0"/>
+              <v:f eqn="prod @7 21600 pixelHeight"/>
+              <v:f eqn="sum @10 21600 0"/>
+            </v:formulas>
+            <v:path o:extrusionok="f" gradientshapeok="t" o:connecttype="rect"/>
+            <o:lock v:ext="edit" aspectratio="t"/>
+          </v:shapetype>
+          <v:shape id="Graphic 1" o:spid="_x0000_i1025" type="#_x0000_t75" style="width:7.05pt;height:9.2pt;visibility:visible" o:gfxdata="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">
+            <v:imagedata r:id="rId7" o:title="" cropbottom="-360f" cropright="-1467f"/>
+          </v:shape>
+        </w:pict>
+      </w:r>
+      <w:r>
+        <w:rPr>
+          <w:i/>
+          <w:iCs/>
+        </w:rPr>
+        <w:t>Katt!</w:t>
+      </w:r>
+    </w:p>
+    <w:p>
+      <w:r>
+        <w:t xml:space="preserve">Először is természetesen szó fog esni magáról a témáról, illetve, </w:t>
+      </w:r>
+      <w:r>
+        <w:t>annak értelmezéséről</w:t>
+      </w:r>
+      <w:r>
+        <w:t xml:space="preserve">, majd ezután </w:t>
+      </w:r>
+      <w:r>
+        <w:t>megnézzük</w:t>
+      </w:r>
+      <w:r>
+        <w:t xml:space="preserve">, hogy </w:t>
+      </w:r>
+      <w:r>
+        <w:t>milyen elemzéseket végeztünk, illetve, hogy milyen következtetésekre jutottuk. A prezentáció második felében pedig bemutatjuk magának a projekt munkának a felépítését, ezt követően pedig sor kerül magának a Python programnak a bemutatására.</w:t>
+      </w:r>
+      <w:r>
+        <w:t xml:space="preserve"> </w:t>
+      </w:r>
+    </w:p>
+    <w:p>
+      <w:pPr>
+        <w:spacing w:before="360" w:after="360"/>
+        <w:jc w:val="left"/>
+      </w:pPr>
+      <w:r>
+        <w:rPr>
+          <w:noProof/>
+        </w:rPr>
+        <w:drawing>
+          <wp:inline distT="0" distB="0" distL="0" distR="0" wp14:anchorId="48718AEB" wp14:editId="46EB395B">
+            <wp:extent cx="87425" cy="116566"/>
+            <wp:effectExtent l="0" t="0" r="8255" b="0"/>
+            <wp:docPr id="1575057777" name="Graphic 1"/>
+            <wp:cNvGraphicFramePr>
+              <a:graphicFrameLocks xmlns:a="http://schemas.openxmlformats.org/drawingml/2006/main" noChangeAspect="1"/>
+            </wp:cNvGraphicFramePr>
+            <a:graphic xmlns:a="http://schemas.openxmlformats.org/drawingml/2006/main">
+              <a:graphicData uri="http://schemas.openxmlformats.org/drawingml/2006/picture">
+                <pic:pic xmlns:pic="http://schemas.openxmlformats.org/drawingml/2006/picture">
+                  <pic:nvPicPr>
+                    <pic:cNvPr id="2054951594" name=""/>
+                    <pic:cNvPicPr/>
+                  </pic:nvPicPr>
+                  <pic:blipFill>
+                    <a:blip r:embed="rId8">
+                      <a:extLst>
+                        <a:ext uri="{96DAC541-7B7A-43D3-8B79-37D633B846F1}">
+                          <asvg:svgBlip xmlns:asvg="http://schemas.microsoft.com/office/drawing/2016/SVG/main" r:embed="rId9"/>
+                        </a:ext>
+                      </a:extLst>
+                    </a:blip>
+                    <a:stretch>
+                      <a:fillRect/>
+                    </a:stretch>
+                  </pic:blipFill>
+                  <pic:spPr>
+                    <a:xfrm>
+                      <a:off x="0" y="0"/>
+                      <a:ext cx="93771" cy="125028"/>
+                    </a:xfrm>
+                    <a:prstGeom prst="rect">
+                      <a:avLst/>
+                    </a:prstGeom>
+                  </pic:spPr>
+                </pic:pic>
+              </a:graphicData>
+            </a:graphic>
+          </wp:inline>
+        </w:drawing>
+      </w:r>
+      <w:r>
+        <w:rPr>
+          <w:i/>
+          <w:iCs/>
+        </w:rPr>
+        <w:t>Katt!</w:t>
+      </w:r>
+    </w:p>
+    <w:p>
+      <w:r>
+        <w:t xml:space="preserve">Projekt feladatunk témája </w:t>
+      </w:r>
+      <w:r>
+        <w:rPr>
+          <w:b/>
+          <w:bCs/>
+        </w:rPr>
+        <w:t>Magyarországon a</w:t>
+      </w:r>
+      <w:r>
+        <w:rPr>
+          <w:b/>
+          <w:bCs/>
+        </w:rPr>
+        <w:t xml:space="preserve"> 15</w:t>
+      </w:r>
+      <w:r>
+        <w:rPr>
+          <w:b/>
+          <w:bCs/>
+        </w:rPr>
+        <w:t xml:space="preserve"> és </w:t>
+      </w:r>
+      <w:r>
+        <w:rPr>
+          <w:b/>
+          <w:bCs/>
+        </w:rPr>
+        <w:t xml:space="preserve">74 </w:t>
+      </w:r>
+      <w:r>
+        <w:rPr>
+          <w:b/>
+          <w:bCs/>
+        </w:rPr>
+        <w:t xml:space="preserve">éves </w:t>
+      </w:r>
+      <w:r>
+        <w:rPr>
+          <w:b/>
+          <w:bCs/>
+        </w:rPr>
+        <w:t xml:space="preserve">népesség napi átlagos időráfordítása </w:t>
+      </w:r>
+      <w:r>
+        <w:rPr>
+          <w:b/>
+          <w:bCs/>
+        </w:rPr>
+        <w:t>1986 és 2010 között</w:t>
+      </w:r>
+      <w:r>
+        <w:rPr>
+          <w:b/>
+          <w:bCs/>
+        </w:rPr>
+        <w:t xml:space="preserve">. </w:t>
+      </w:r>
+      <w:r>
+        <w:t xml:space="preserve">Ez az adattábla azt vizsgálja, hogy egy átlagos napon az emberek hány percet töltöttek különböző tevékenységekkel. Azt </w:t>
+      </w:r>
+      <w:r>
+        <w:t xml:space="preserve">viszont </w:t>
+      </w:r>
+      <w:r>
+        <w:t>fontos megemlítenem, hogy itt az adatok perc / főben vannak kifejezve, ahol minden oszlop összege 1440 perccel, azaz 24 órával egyenlő.</w:t>
+      </w:r>
+    </w:p>
+    <w:p>
+      <w:pPr>
+        <w:spacing w:before="360" w:after="360"/>
+        <w:jc w:val="left"/>
+      </w:pPr>
+      <w:r>
+        <w:rPr>
+          <w:noProof/>
+        </w:rPr>
+        <w:drawing>
+          <wp:inline distT="0" distB="0" distL="0" distR="0" wp14:anchorId="032D2B01" wp14:editId="76D788CC">
+            <wp:extent cx="87425" cy="116566"/>
+            <wp:effectExtent l="0" t="0" r="8255" b="0"/>
+            <wp:docPr id="438768820" name="Graphic 1"/>
+            <wp:cNvGraphicFramePr>
+              <a:graphicFrameLocks xmlns:a="http://schemas.openxmlformats.org/drawingml/2006/main" noChangeAspect="1"/>
+            </wp:cNvGraphicFramePr>
+            <a:graphic xmlns:a="http://schemas.openxmlformats.org/drawingml/2006/main">
+              <a:graphicData uri="http://schemas.openxmlformats.org/drawingml/2006/picture">
+                <pic:pic xmlns:pic="http://schemas.openxmlformats.org/drawingml/2006/picture">
+                  <pic:nvPicPr>
+                    <pic:cNvPr id="2054951594" name=""/>
+                    <pic:cNvPicPr/>
+                  </pic:nvPicPr>
+                  <pic:blipFill>
+                    <a:blip r:embed="rId8">
+                      <a:extLst>
+                        <a:ext uri="{96DAC541-7B7A-43D3-8B79-37D633B846F1}">
+                          <asvg:svgBlip xmlns:asvg="http://schemas.microsoft.com/office/drawing/2016/SVG/main" r:embed="rId9"/>
+                        </a:ext>
+                      </a:extLst>
+                    </a:blip>
+                    <a:stretch>
+                      <a:fillRect/>
+                    </a:stretch>
+                  </pic:blipFill>
+                  <pic:spPr>
+                    <a:xfrm>
+                      <a:off x="0" y="0"/>
+                      <a:ext cx="93771" cy="125028"/>
+                    </a:xfrm>
+                    <a:prstGeom prst="rect">
+                      <a:avLst/>
+                    </a:prstGeom>
+                  </pic:spPr>
+                </pic:pic>
+              </a:graphicData>
+            </a:graphic>
+          </wp:inline>
+        </w:drawing>
+      </w:r>
+      <w:r>
+        <w:rPr>
+          <w:i/>
+          <w:iCs/>
+        </w:rPr>
+        <w:t>Katt!</w:t>
+      </w:r>
+    </w:p>
+    <w:p>
+      <w:pPr>
+        <w:jc w:val="left"/>
+        <w:rPr>
+          <w:rFonts w:asciiTheme="majorHAnsi" w:eastAsiaTheme="majorEastAsia" w:hAnsiTheme="majorHAnsi" w:cstheme="majorBidi"/>
+          <w:b/>
+          <w:sz w:val="40"/>
+          <w:szCs w:val="32"/>
+        </w:rPr>
+      </w:pPr>
+      <w:r>
+        <w:br w:type="page"/>
+      </w:r>
+    </w:p>
+    <w:p>
+      <w:r>
+        <w:lastRenderedPageBreak/>
+        <w:t>Na most, egy ember rengeteg tevékenységet végez egy nap, azonban mi 4-et emeltünk ki, amikről úgy gondoltuk, hogy említésre méltóak, ezek pedig nem másak mint:</w:t>
+      </w:r>
+    </w:p>
+    <w:p>
+      <w:pPr>
+        <w:spacing w:before="360" w:after="360"/>
+        <w:jc w:val="left"/>
+      </w:pPr>
+      <w:r>
+        <w:rPr>
+          <w:noProof/>
+        </w:rPr>
+        <w:drawing>
+          <wp:inline distT="0" distB="0" distL="0" distR="0" wp14:anchorId="2BE7097E" wp14:editId="5963ED6E">
+            <wp:extent cx="87425" cy="116566"/>
+            <wp:effectExtent l="0" t="0" r="8255" b="0"/>
+            <wp:docPr id="682742933" name="Graphic 1"/>
+            <wp:cNvGraphicFramePr>
+              <a:graphicFrameLocks xmlns:a="http://schemas.openxmlformats.org/drawingml/2006/main" noChangeAspect="1"/>
+            </wp:cNvGraphicFramePr>
+            <a:graphic xmlns:a="http://schemas.openxmlformats.org/drawingml/2006/main">
+              <a:graphicData uri="http://schemas.openxmlformats.org/drawingml/2006/picture">
+                <pic:pic xmlns:pic="http://schemas.openxmlformats.org/drawingml/2006/picture">
+                  <pic:nvPicPr>
+                    <pic:cNvPr id="2054951594" name=""/>
+                    <pic:cNvPicPr/>
+                  </pic:nvPicPr>
+                  <pic:blipFill>
+                    <a:blip r:embed="rId8">
+                      <a:extLst>
+                        <a:ext uri="{96DAC541-7B7A-43D3-8B79-37D633B846F1}">
+                          <asvg:svgBlip xmlns:asvg="http://schemas.microsoft.com/office/drawing/2016/SVG/main" r:embed="rId9"/>
+                        </a:ext>
+                      </a:extLst>
+                    </a:blip>
+                    <a:stretch>
+                      <a:fillRect/>
+                    </a:stretch>
+                  </pic:blipFill>
+                  <pic:spPr>
+                    <a:xfrm>
+                      <a:off x="0" y="0"/>
+                      <a:ext cx="93771" cy="125028"/>
+                    </a:xfrm>
+                    <a:prstGeom prst="rect">
+                      <a:avLst/>
+                    </a:prstGeom>
+                  </pic:spPr>
+                </pic:pic>
+              </a:graphicData>
+            </a:graphic>
+          </wp:inline>
+        </w:drawing>
+      </w:r>
+      <w:r>
+        <w:rPr>
+          <w:i/>
+          <w:iCs/>
+        </w:rPr>
+        <w:t>Katt!</w:t>
+      </w:r>
+    </w:p>
+    <w:p>
+      <w:r>
+        <w:t xml:space="preserve">a </w:t>
+      </w:r>
+      <w:r>
+        <w:t>Termelőtevékenység;</w:t>
+      </w:r>
+    </w:p>
+    <w:p>
+      <w:pPr>
+        <w:spacing w:before="360" w:after="360"/>
+        <w:jc w:val="left"/>
+      </w:pPr>
+      <w:r>
+        <w:rPr>
+          <w:noProof/>
+        </w:rPr>
+        <w:drawing>
+          <wp:inline distT="0" distB="0" distL="0" distR="0" wp14:anchorId="690E5506" wp14:editId="65E0B88B">
+            <wp:extent cx="87425" cy="116566"/>
+            <wp:effectExtent l="0" t="0" r="8255" b="0"/>
+            <wp:docPr id="42568903" name="Graphic 1"/>
+            <wp:cNvGraphicFramePr>
+              <a:graphicFrameLocks xmlns:a="http://schemas.openxmlformats.org/drawingml/2006/main" noChangeAspect="1"/>
+            </wp:cNvGraphicFramePr>
+            <a:graphic xmlns:a="http://schemas.openxmlformats.org/drawingml/2006/main">
+              <a:graphicData uri="http://schemas.openxmlformats.org/drawingml/2006/picture">
+                <pic:pic xmlns:pic="http://schemas.openxmlformats.org/drawingml/2006/picture">
+                  <pic:nvPicPr>
+                    <pic:cNvPr id="2054951594" name=""/>
+                    <pic:cNvPicPr/>
+                  </pic:nvPicPr>
+                  <pic:blipFill>
+                    <a:blip r:embed="rId8">
+                      <a:extLst>
+                        <a:ext uri="{96DAC541-7B7A-43D3-8B79-37D633B846F1}">
+                          <asvg:svgBlip xmlns:asvg="http://schemas.microsoft.com/office/drawing/2016/SVG/main" r:embed="rId9"/>
+                        </a:ext>
+                      </a:extLst>
+                    </a:blip>
+                    <a:stretch>
+                      <a:fillRect/>
+                    </a:stretch>
+                  </pic:blipFill>
+                  <pic:spPr>
+                    <a:xfrm>
+                      <a:off x="0" y="0"/>
+                      <a:ext cx="93771" cy="125028"/>
+                    </a:xfrm>
+                    <a:prstGeom prst="rect">
+                      <a:avLst/>
+                    </a:prstGeom>
+                  </pic:spPr>
+                </pic:pic>
+              </a:graphicData>
+            </a:graphic>
+          </wp:inline>
+        </w:drawing>
+      </w:r>
+      <w:r>
+        <w:rPr>
+          <w:i/>
+          <w:iCs/>
+        </w:rPr>
+        <w:t>Katt!</w:t>
+      </w:r>
+    </w:p>
+    <w:p>
+      <w:r>
+        <w:t xml:space="preserve">a </w:t>
+      </w:r>
+      <w:r>
+        <w:t>Háztartási munka;</w:t>
+      </w:r>
+    </w:p>
+    <w:p>
+      <w:pPr>
+        <w:spacing w:before="360" w:after="360"/>
+        <w:jc w:val="left"/>
+      </w:pPr>
+      <w:r>
+        <w:rPr>
+          <w:noProof/>
+        </w:rPr>
+        <w:drawing>
+          <wp:inline distT="0" distB="0" distL="0" distR="0" wp14:anchorId="3FCBB388" wp14:editId="04B339A2">
+            <wp:extent cx="87425" cy="116566"/>
+            <wp:effectExtent l="0" t="0" r="8255" b="0"/>
+            <wp:docPr id="2140056948" name="Graphic 1"/>
+            <wp:cNvGraphicFramePr>
+              <a:graphicFrameLocks xmlns:a="http://schemas.openxmlformats.org/drawingml/2006/main" noChangeAspect="1"/>
+            </wp:cNvGraphicFramePr>
+            <a:graphic xmlns:a="http://schemas.openxmlformats.org/drawingml/2006/main">
+              <a:graphicData uri="http://schemas.openxmlformats.org/drawingml/2006/picture">
+                <pic:pic xmlns:pic="http://schemas.openxmlformats.org/drawingml/2006/picture">
+                  <pic:nvPicPr>
+                    <pic:cNvPr id="2054951594" name=""/>
+                    <pic:cNvPicPr/>
+                  </pic:nvPicPr>
+                  <pic:blipFill>
+                    <a:blip r:embed="rId8">
+                      <a:extLst>
+                        <a:ext uri="{96DAC541-7B7A-43D3-8B79-37D633B846F1}">
+                          <asvg:svgBlip xmlns:asvg="http://schemas.microsoft.com/office/drawing/2016/SVG/main" r:embed="rId9"/>
+                        </a:ext>
+                      </a:extLst>
+                    </a:blip>
+                    <a:stretch>
+                      <a:fillRect/>
+                    </a:stretch>
+                  </pic:blipFill>
+                  <pic:spPr>
+                    <a:xfrm>
+                      <a:off x="0" y="0"/>
+                      <a:ext cx="93771" cy="125028"/>
+                    </a:xfrm>
+                    <a:prstGeom prst="rect">
+                      <a:avLst/>
+                    </a:prstGeom>
+                  </pic:spPr>
+                </pic:pic>
+              </a:graphicData>
+            </a:graphic>
+          </wp:inline>
+        </w:drawing>
+      </w:r>
+      <w:r>
+        <w:rPr>
+          <w:i/>
+          <w:iCs/>
+        </w:rPr>
+        <w:t>Katt!</w:t>
+      </w:r>
+    </w:p>
+    <w:p>
+      <w:r>
+        <w:t xml:space="preserve">a </w:t>
+      </w:r>
+      <w:r>
+        <w:t>Szabadidős tevékenység;</w:t>
+      </w:r>
+    </w:p>
+    <w:p>
+      <w:pPr>
+        <w:spacing w:before="360" w:after="360"/>
+        <w:jc w:val="left"/>
+      </w:pPr>
+      <w:r>
+        <w:rPr>
+          <w:noProof/>
+        </w:rPr>
+        <w:drawing>
+          <wp:inline distT="0" distB="0" distL="0" distR="0" wp14:anchorId="6E24371E" wp14:editId="7E636411">
+            <wp:extent cx="87425" cy="116566"/>
+            <wp:effectExtent l="0" t="0" r="8255" b="0"/>
+            <wp:docPr id="947098825" name="Graphic 1"/>
+            <wp:cNvGraphicFramePr>
+              <a:graphicFrameLocks xmlns:a="http://schemas.openxmlformats.org/drawingml/2006/main" noChangeAspect="1"/>
+            </wp:cNvGraphicFramePr>
+            <a:graphic xmlns:a="http://schemas.openxmlformats.org/drawingml/2006/main">
+              <a:graphicData uri="http://schemas.openxmlformats.org/drawingml/2006/picture">
+                <pic:pic xmlns:pic="http://schemas.openxmlformats.org/drawingml/2006/picture">
+                  <pic:nvPicPr>
+                    <pic:cNvPr id="2054951594" name=""/>
+                    <pic:cNvPicPr/>
+                  </pic:nvPicPr>
+                  <pic:blipFill>
+                    <a:blip r:embed="rId8">
+                      <a:extLst>
+                        <a:ext uri="{96DAC541-7B7A-43D3-8B79-37D633B846F1}">
+                          <asvg:svgBlip xmlns:asvg="http://schemas.microsoft.com/office/drawing/2016/SVG/main" r:embed="rId9"/>
+                        </a:ext>
+                      </a:extLst>
+                    </a:blip>
+                    <a:stretch>
+                      <a:fillRect/>
+                    </a:stretch>
+                  </pic:blipFill>
+                  <pic:spPr>
+                    <a:xfrm>
+                      <a:off x="0" y="0"/>
+                      <a:ext cx="93771" cy="125028"/>
+                    </a:xfrm>
+                    <a:prstGeom prst="rect">
+                      <a:avLst/>
+                    </a:prstGeom>
+                  </pic:spPr>
+                </pic:pic>
+              </a:graphicData>
+            </a:graphic>
+          </wp:inline>
+        </w:drawing>
+      </w:r>
+      <w:r>
+        <w:rPr>
+          <w:i/>
+          <w:iCs/>
+        </w:rPr>
+        <w:t>Katt!</w:t>
+      </w:r>
+    </w:p>
+    <w:p>
+      <w:r>
+        <w:t>és a gyermekek gondozása.</w:t>
+      </w:r>
+    </w:p>
+    <w:p>
+      <w:pPr>
+        <w:spacing w:before="360" w:after="360"/>
+        <w:jc w:val="left"/>
+      </w:pPr>
+      <w:r>
+        <w:rPr>
+          <w:noProof/>
+        </w:rPr>
+        <w:drawing>
+          <wp:inline distT="0" distB="0" distL="0" distR="0" wp14:anchorId="44887BF0" wp14:editId="43077E87">
+            <wp:extent cx="87425" cy="116566"/>
+            <wp:effectExtent l="0" t="0" r="8255" b="0"/>
+            <wp:docPr id="2010625449" name="Graphic 1"/>
+            <wp:cNvGraphicFramePr>
+              <a:graphicFrameLocks xmlns:a="http://schemas.openxmlformats.org/drawingml/2006/main" noChangeAspect="1"/>
+            </wp:cNvGraphicFramePr>
+            <a:graphic xmlns:a="http://schemas.openxmlformats.org/drawingml/2006/main">
+              <a:graphicData uri="http://schemas.openxmlformats.org/drawingml/2006/picture">
+                <pic:pic xmlns:pic="http://schemas.openxmlformats.org/drawingml/2006/picture">
+                  <pic:nvPicPr>
+                    <pic:cNvPr id="2054951594" name=""/>
+                    <pic:cNvPicPr/>
+                  </pic:nvPicPr>
+                  <pic:blipFill>
+                    <a:blip r:embed="rId8">
+                      <a:extLst>
+                        <a:ext uri="{96DAC541-7B7A-43D3-8B79-37D633B846F1}">
+                          <asvg:svgBlip xmlns:asvg="http://schemas.microsoft.com/office/drawing/2016/SVG/main" r:embed="rId9"/>
+                        </a:ext>
+                      </a:extLst>
+                    </a:blip>
+                    <a:stretch>
+                      <a:fillRect/>
+                    </a:stretch>
+                  </pic:blipFill>
+                  <pic:spPr>
+                    <a:xfrm>
+                      <a:off x="0" y="0"/>
+                      <a:ext cx="93771" cy="125028"/>
+                    </a:xfrm>
+                    <a:prstGeom prst="rect">
+                      <a:avLst/>
+                    </a:prstGeom>
+                  </pic:spPr>
+                </pic:pic>
+              </a:graphicData>
+            </a:graphic>
+          </wp:inline>
+        </w:drawing>
+      </w:r>
+      <w:r>
+        <w:rPr>
+          <w:i/>
+          <w:iCs/>
+        </w:rPr>
+        <w:t>Katt!</w:t>
+      </w:r>
+    </w:p>
+    <w:p>
+      <w:r>
+        <w:t>Elsőként tehát nézzük meg, hogy a termelőtevékenységgel töltött idő, hogyan változott.</w:t>
+      </w:r>
+    </w:p>
+    <w:p>
+      <w:pPr>
+        <w:spacing w:before="360" w:after="360"/>
+        <w:jc w:val="left"/>
+      </w:pPr>
+      <w:r>
+        <w:rPr>
+          <w:noProof/>
+        </w:rPr>
+        <w:drawing>
+          <wp:inline distT="0" distB="0" distL="0" distR="0" wp14:anchorId="412759CB" wp14:editId="1DAC884E">
+            <wp:extent cx="87425" cy="116566"/>
+            <wp:effectExtent l="0" t="0" r="8255" b="0"/>
+            <wp:docPr id="1869551159" name="Graphic 1"/>
+            <wp:cNvGraphicFramePr>
+              <a:graphicFrameLocks xmlns:a="http://schemas.openxmlformats.org/drawingml/2006/main" noChangeAspect="1"/>
+            </wp:cNvGraphicFramePr>
+            <a:graphic xmlns:a="http://schemas.openxmlformats.org/drawingml/2006/main">
+              <a:graphicData uri="http://schemas.openxmlformats.org/drawingml/2006/picture">
+                <pic:pic xmlns:pic="http://schemas.openxmlformats.org/drawingml/2006/picture">
+                  <pic:nvPicPr>
+                    <pic:cNvPr id="2054951594" name=""/>
+                    <pic:cNvPicPr/>
+                  </pic:nvPicPr>
+                  <pic:blipFill>
+                    <a:blip r:embed="rId8">
+                      <a:extLst>
+                        <a:ext uri="{96DAC541-7B7A-43D3-8B79-37D633B846F1}">
+                          <asvg:svgBlip xmlns:asvg="http://schemas.microsoft.com/office/drawing/2016/SVG/main" r:embed="rId9"/>
+                        </a:ext>
+                      </a:extLst>
+                    </a:blip>
+                    <a:stretch>
+                      <a:fillRect/>
+                    </a:stretch>
+                  </pic:blipFill>
+                  <pic:spPr>
+                    <a:xfrm>
+                      <a:off x="0" y="0"/>
+                      <a:ext cx="93771" cy="125028"/>
+                    </a:xfrm>
+                    <a:prstGeom prst="rect">
+                      <a:avLst/>
+                    </a:prstGeom>
+                  </pic:spPr>
+                </pic:pic>
+              </a:graphicData>
+            </a:graphic>
+          </wp:inline>
+        </w:drawing>
+      </w:r>
+      <w:r>
+        <w:rPr>
+          <w:i/>
+          <w:iCs/>
+        </w:rPr>
+        <w:t>Katt!</w:t>
+      </w:r>
+    </w:p>
+    <w:p>
+      <w:r>
+        <w:t>A gráfból tisztán láthatjuk, hogy 2010-ben jóval kevesebb időt fordítottak az emberek a munkára, mint azt tették 38 évvel ezelőtt.</w:t>
+      </w:r>
+      <w:r>
+        <w:t xml:space="preserve"> Ezt pedig mindjárt közelebbről is megvizsgáljuk.</w:t>
+      </w:r>
+    </w:p>
+    <w:p>
+      <w:pPr>
+        <w:spacing w:before="360" w:after="360"/>
+        <w:jc w:val="left"/>
+      </w:pPr>
+      <w:r>
+        <w:rPr>
+          <w:noProof/>
+        </w:rPr>
+        <w:drawing>
+          <wp:inline distT="0" distB="0" distL="0" distR="0" wp14:anchorId="359F3BF4" wp14:editId="38CBC3C0">
+            <wp:extent cx="87425" cy="116566"/>
+            <wp:effectExtent l="0" t="0" r="8255" b="0"/>
+            <wp:docPr id="856030339" name="Graphic 1"/>
+            <wp:cNvGraphicFramePr>
+              <a:graphicFrameLocks xmlns:a="http://schemas.openxmlformats.org/drawingml/2006/main" noChangeAspect="1"/>
+            </wp:cNvGraphicFramePr>
+            <a:graphic xmlns:a="http://schemas.openxmlformats.org/drawingml/2006/main">
+              <a:graphicData uri="http://schemas.openxmlformats.org/drawingml/2006/picture">
+                <pic:pic xmlns:pic="http://schemas.openxmlformats.org/drawingml/2006/picture">
+                  <pic:nvPicPr>
+                    <pic:cNvPr id="2054951594" name=""/>
+                    <pic:cNvPicPr/>
+                  </pic:nvPicPr>
+                  <pic:blipFill>
+                    <a:blip r:embed="rId8">
+                      <a:extLst>
+                        <a:ext uri="{96DAC541-7B7A-43D3-8B79-37D633B846F1}">
+                          <asvg:svgBlip xmlns:asvg="http://schemas.microsoft.com/office/drawing/2016/SVG/main" r:embed="rId9"/>
+                        </a:ext>
+                      </a:extLst>
+                    </a:blip>
+                    <a:stretch>
+                      <a:fillRect/>
+                    </a:stretch>
+                  </pic:blipFill>
+                  <pic:spPr>
+                    <a:xfrm>
+                      <a:off x="0" y="0"/>
+                      <a:ext cx="93771" cy="125028"/>
+                    </a:xfrm>
+                    <a:prstGeom prst="rect">
+                      <a:avLst/>
+                    </a:prstGeom>
+                  </pic:spPr>
+                </pic:pic>
+              </a:graphicData>
+            </a:graphic>
+          </wp:inline>
+        </w:drawing>
+      </w:r>
+      <w:r>
+        <w:rPr>
+          <w:i/>
+          <w:iCs/>
+        </w:rPr>
+        <w:t>Katt!</w:t>
+      </w:r>
+    </w:p>
+    <w:p>
+      <w:r>
+        <w:t xml:space="preserve">Itt </w:t>
+      </w:r>
+      <w:r>
+        <w:t xml:space="preserve">pedig </w:t>
+      </w:r>
+      <w:r>
+        <w:t xml:space="preserve">az </w:t>
+      </w:r>
+      <w:r>
+        <w:rPr>
+          <w:u w:val="single"/>
+        </w:rPr>
+        <w:t>összesített</w:t>
+      </w:r>
+      <w:r>
+        <w:t xml:space="preserve"> adatot</w:t>
+      </w:r>
+      <w:r>
+        <w:t xml:space="preserve"> láthatjuk, azaz a két nem átlagát,</w:t>
+      </w:r>
+      <w:r>
+        <w:t xml:space="preserve"> lineáris regresszióval.</w:t>
+      </w:r>
+      <w:r>
+        <w:t xml:space="preserve"> </w:t>
+      </w:r>
+    </w:p>
+    <w:p>
+      <w:pPr>
+        <w:spacing w:before="360" w:after="360"/>
+        <w:jc w:val="left"/>
+      </w:pPr>
+      <w:r>
+        <w:rPr>
+          <w:noProof/>
+        </w:rPr>
+        <w:drawing>
+          <wp:inline distT="0" distB="0" distL="0" distR="0" wp14:anchorId="42CEF2EA" wp14:editId="1849D886">
+            <wp:extent cx="87425" cy="116566"/>
+            <wp:effectExtent l="0" t="0" r="8255" b="0"/>
+            <wp:docPr id="1454671062" name="Graphic 1"/>
+            <wp:cNvGraphicFramePr>
+              <a:graphicFrameLocks xmlns:a="http://schemas.openxmlformats.org/drawingml/2006/main" noChangeAspect="1"/>
+            </wp:cNvGraphicFramePr>
+            <a:graphic xmlns:a="http://schemas.openxmlformats.org/drawingml/2006/main">
+              <a:graphicData uri="http://schemas.openxmlformats.org/drawingml/2006/picture">
+                <pic:pic xmlns:pic="http://schemas.openxmlformats.org/drawingml/2006/picture">
+                  <pic:nvPicPr>
+                    <pic:cNvPr id="2054951594" name=""/>
+                    <pic:cNvPicPr/>
+                  </pic:nvPicPr>
+                  <pic:blipFill>
+                    <a:blip r:embed="rId8">
+                      <a:extLst>
+                        <a:ext uri="{96DAC541-7B7A-43D3-8B79-37D633B846F1}">
+                          <asvg:svgBlip xmlns:asvg="http://schemas.microsoft.com/office/drawing/2016/SVG/main" r:embed="rId9"/>
+                        </a:ext>
+                      </a:extLst>
+                    </a:blip>
+                    <a:stretch>
+                      <a:fillRect/>
+                    </a:stretch>
+                  </pic:blipFill>
+                  <pic:spPr>
+                    <a:xfrm>
+                      <a:off x="0" y="0"/>
+                      <a:ext cx="93771" cy="125028"/>
+                    </a:xfrm>
+                    <a:prstGeom prst="rect">
+                      <a:avLst/>
+                    </a:prstGeom>
+                  </pic:spPr>
+                </pic:pic>
+              </a:graphicData>
+            </a:graphic>
+          </wp:inline>
+        </w:drawing>
+      </w:r>
+      <w:r>
+        <w:rPr>
+          <w:i/>
+          <w:iCs/>
+        </w:rPr>
+        <w:t>Katt!</w:t>
+      </w:r>
+    </w:p>
+    <w:p>
+      <w:r>
+        <w:t>Azt fontos megjegyezni, hogy a termelőtevékenység mint kategória két csoportra osztható, az egyik a főfoglalkozásra fordított idő, a másik pedig a mezőgazdasági munkára fordított idő saját háztartás részére.</w:t>
+      </w:r>
+      <w:r>
+        <w:t xml:space="preserve"> </w:t>
+      </w:r>
+    </w:p>
+    <w:p>
+      <w:pPr>
+        <w:spacing w:before="360" w:after="360"/>
+        <w:jc w:val="left"/>
+      </w:pPr>
+      <w:r>
+        <w:rPr>
+          <w:noProof/>
+        </w:rPr>
+        <w:drawing>
+          <wp:inline distT="0" distB="0" distL="0" distR="0" wp14:anchorId="78A52DF3" wp14:editId="73E0C7BF">
+            <wp:extent cx="87425" cy="116566"/>
+            <wp:effectExtent l="0" t="0" r="8255" b="0"/>
+            <wp:docPr id="1507874120" name="Graphic 1"/>
+            <wp:cNvGraphicFramePr>
+              <a:graphicFrameLocks xmlns:a="http://schemas.openxmlformats.org/drawingml/2006/main" noChangeAspect="1"/>
+            </wp:cNvGraphicFramePr>
+            <a:graphic xmlns:a="http://schemas.openxmlformats.org/drawingml/2006/main">
+              <a:graphicData uri="http://schemas.openxmlformats.org/drawingml/2006/picture">
+                <pic:pic xmlns:pic="http://schemas.openxmlformats.org/drawingml/2006/picture">
+                  <pic:nvPicPr>
+                    <pic:cNvPr id="2054951594" name=""/>
+                    <pic:cNvPicPr/>
+                  </pic:nvPicPr>
+                  <pic:blipFill>
+                    <a:blip r:embed="rId8">
+                      <a:extLst>
+                        <a:ext uri="{96DAC541-7B7A-43D3-8B79-37D633B846F1}">
+                          <asvg:svgBlip xmlns:asvg="http://schemas.microsoft.com/office/drawing/2016/SVG/main" r:embed="rId9"/>
+                        </a:ext>
+                      </a:extLst>
+                    </a:blip>
+                    <a:stretch>
+                      <a:fillRect/>
+                    </a:stretch>
+                  </pic:blipFill>
+                  <pic:spPr>
+                    <a:xfrm>
+                      <a:off x="0" y="0"/>
+                      <a:ext cx="93771" cy="125028"/>
+                    </a:xfrm>
+                    <a:prstGeom prst="rect">
+                      <a:avLst/>
+                    </a:prstGeom>
+                  </pic:spPr>
+                </pic:pic>
+              </a:graphicData>
+            </a:graphic>
+          </wp:inline>
+        </w:drawing>
+      </w:r>
+      <w:r>
+        <w:rPr>
+          <w:i/>
+          <w:iCs/>
+        </w:rPr>
+        <w:t>Katt!</w:t>
+      </w:r>
+    </w:p>
+    <w:p>
+      <w:r>
+        <w:lastRenderedPageBreak/>
+        <w:t xml:space="preserve"> A férfiak esetében a főfoglalkozásra fordított idő 1986 óta 35,77%-al csökkent..</w:t>
+      </w:r>
+    </w:p>
+    <w:p>
+      <w:pPr>
+        <w:spacing w:before="360" w:after="360"/>
+        <w:jc w:val="left"/>
+      </w:pPr>
+      <w:r>
+        <w:pict w14:anchorId="3CFBA1C2">
+          <v:shape id="_x0000_i1026" type="#_x0000_t75" style="width:7.05pt;height:9.2pt;visibility:visible" o:gfxdata="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">
+            <v:imagedata r:id="rId7" o:title="" cropbottom="-360f" cropright="-1467f"/>
+          </v:shape>
+        </w:pict>
+      </w:r>
+      <w:r>
+        <w:rPr>
+          <w:i/>
+          <w:iCs/>
+        </w:rPr>
+        <w:t>Katt!</w:t>
+      </w:r>
+    </w:p>
+    <w:p>
+      <w:r>
+        <w:t>A nők esetében pedig egy 33,33%-os csökkenés történt.</w:t>
+      </w:r>
+    </w:p>
+    <w:p>
+      <w:pPr>
+        <w:spacing w:before="360" w:after="360"/>
+        <w:jc w:val="left"/>
+      </w:pPr>
+      <w:r>
+        <w:rPr>
+          <w:noProof/>
+        </w:rPr>
+        <w:drawing>
+          <wp:inline distT="0" distB="0" distL="0" distR="0" wp14:anchorId="43CB0C2E" wp14:editId="12F4C282">
+            <wp:extent cx="89535" cy="116840"/>
+            <wp:effectExtent l="0" t="0" r="5715" b="0"/>
+            <wp:docPr id="1108495411" name="Picture 1" descr="A black background with a black square&#10;&#10;Description automatically generated with medium confidence"/>
+            <wp:cNvGraphicFramePr>
+              <a:graphicFrameLocks xmlns:a="http://schemas.openxmlformats.org/drawingml/2006/main" noChangeAspect="1"/>
+            </wp:cNvGraphicFramePr>
+            <a:graphic xmlns:a="http://schemas.openxmlformats.org/drawingml/2006/main">
+              <a:graphicData uri="http://schemas.openxmlformats.org/drawingml/2006/picture">
+                <pic:pic xmlns:pic="http://schemas.openxmlformats.org/drawingml/2006/picture">
+                  <pic:nvPicPr>
+                    <pic:cNvPr id="1108495411" name="Picture 1" descr="A black background with a black square&#10;&#10;Description automatically generated with medium confidence"/>
+                    <pic:cNvPicPr/>
+                  </pic:nvPicPr>
+                  <pic:blipFill>
+                    <a:blip r:embed="rId8"/>
+                    <a:stretch>
+                      <a:fillRect/>
+                    </a:stretch>
+                  </pic:blipFill>
+                  <pic:spPr>
+                    <a:xfrm>
+                      <a:off x="0" y="0"/>
+                      <a:ext cx="89535" cy="116840"/>
+                    </a:xfrm>
+                    <a:prstGeom prst="rect">
+                      <a:avLst/>
+                    </a:prstGeom>
+                  </pic:spPr>
+                </pic:pic>
+              </a:graphicData>
+            </a:graphic>
+          </wp:inline>
+        </w:drawing>
+      </w:r>
+      <w:r>
+        <w:rPr>
+          <w:i/>
+          <w:iCs/>
+        </w:rPr>
+        <w:t>Katt!</w:t>
+      </w:r>
+    </w:p>
+    <w:p>
+      <w:r>
+        <w:t>Ezzel egyvonalban, a mezőgazdasági munkánál hasonló csökkenést vehetünk észre, hiszen a férfiaknál 65,67%-os csökkenés történt,</w:t>
+      </w:r>
+    </w:p>
+    <w:p>
+      <w:pPr>
+        <w:spacing w:before="360" w:after="360"/>
+        <w:jc w:val="left"/>
+      </w:pPr>
+      <w:r>
+        <w:rPr>
+          <w:noProof/>
+        </w:rPr>
+        <w:drawing>
+          <wp:inline distT="0" distB="0" distL="0" distR="0" wp14:anchorId="3058BF42" wp14:editId="57AE1041">
+            <wp:extent cx="89535" cy="116840"/>
+            <wp:effectExtent l="0" t="0" r="5715" b="0"/>
+            <wp:docPr id="1944106125" name="Picture 1" descr="A black background with a black square&#10;&#10;Description automatically generated with medium confidence"/>
+            <wp:cNvGraphicFramePr>
+              <a:graphicFrameLocks xmlns:a="http://schemas.openxmlformats.org/drawingml/2006/main" noChangeAspect="1"/>
+            </wp:cNvGraphicFramePr>
+            <a:graphic xmlns:a="http://schemas.openxmlformats.org/drawingml/2006/main">
+              <a:graphicData uri="http://schemas.openxmlformats.org/drawingml/2006/picture">
+                <pic:pic xmlns:pic="http://schemas.openxmlformats.org/drawingml/2006/picture">
+                  <pic:nvPicPr>
+                    <pic:cNvPr id="1108495411" name="Picture 1" descr="A black background with a black square&#10;&#10;Description automatically generated with medium confidence"/>
+                    <pic:cNvPicPr/>
+                  </pic:nvPicPr>
+                  <pic:blipFill>
+                    <a:blip r:embed="rId8"/>
+                    <a:stretch>
+                      <a:fillRect/>
+                    </a:stretch>
+                  </pic:blipFill>
+                  <pic:spPr>
+                    <a:xfrm>
+                      <a:off x="0" y="0"/>
+                      <a:ext cx="89535" cy="116840"/>
+                    </a:xfrm>
+                    <a:prstGeom prst="rect">
+                      <a:avLst/>
+                    </a:prstGeom>
+                  </pic:spPr>
+                </pic:pic>
+              </a:graphicData>
+            </a:graphic>
+          </wp:inline>
+        </w:drawing>
+      </w:r>
+      <w:r>
+        <w:rPr>
+          <w:i/>
+          <w:iCs/>
+        </w:rPr>
+        <w:t>Katt!</w:t>
+      </w:r>
+    </w:p>
+    <w:p>
+      <w:r>
+        <w:t>míg a nők esetében ugyanez majdnem egy 69%-os csökkenés.</w:t>
+      </w:r>
+      <w:r>
+        <w:t xml:space="preserve"> Azonban felmerül az emberben a kérdés, hogy minek köszönhetőek ezek a csökkenések..</w:t>
+      </w:r>
+    </w:p>
+    <w:p>
+      <w:pPr>
+        <w:spacing w:before="360" w:after="360"/>
+        <w:jc w:val="left"/>
+      </w:pPr>
+      <w:r>
+        <w:rPr>
+          <w:noProof/>
+        </w:rPr>
+        <w:drawing>
+          <wp:inline distT="0" distB="0" distL="0" distR="0" wp14:anchorId="3C9D3DFA" wp14:editId="775F7948">
+            <wp:extent cx="89535" cy="116840"/>
+            <wp:effectExtent l="0" t="0" r="5715" b="0"/>
+            <wp:docPr id="875245639" name="Picture 1" descr="A black background with a black square&#10;&#10;Description automatically generated with medium confidence"/>
+            <wp:cNvGraphicFramePr>
+              <a:graphicFrameLocks xmlns:a="http://schemas.openxmlformats.org/drawingml/2006/main" noChangeAspect="1"/>
+            </wp:cNvGraphicFramePr>
+            <a:graphic xmlns:a="http://schemas.openxmlformats.org/drawingml/2006/main">
+              <a:graphicData uri="http://schemas.openxmlformats.org/drawingml/2006/picture">
+                <pic:pic xmlns:pic="http://schemas.openxmlformats.org/drawingml/2006/picture">
+                  <pic:nvPicPr>
+                    <pic:cNvPr id="1108495411" name="Picture 1" descr="A black background with a black square&#10;&#10;Description automatically generated with medium confidence"/>
+                    <pic:cNvPicPr/>
+                  </pic:nvPicPr>
+                  <pic:blipFill>
+                    <a:blip r:embed="rId8"/>
+                    <a:stretch>
+                      <a:fillRect/>
+                    </a:stretch>
+                  </pic:blipFill>
+                  <pic:spPr>
+                    <a:xfrm>
+                      <a:off x="0" y="0"/>
+                      <a:ext cx="89535" cy="116840"/>
+                    </a:xfrm>
+                    <a:prstGeom prst="rect">
+                      <a:avLst/>
+                    </a:prstGeom>
+                  </pic:spPr>
+                </pic:pic>
+              </a:graphicData>
+            </a:graphic>
+          </wp:inline>
+        </w:drawing>
+      </w:r>
+      <w:r>
+        <w:rPr>
+          <w:i/>
+          <w:iCs/>
+        </w:rPr>
+        <w:t>Katt!</w:t>
+      </w:r>
+    </w:p>
+    <w:p>
+      <w:pPr>
+        <w:spacing w:before="360" w:after="360"/>
+        <w:jc w:val="left"/>
+      </w:pPr>
+      <w:r>
+        <w:t xml:space="preserve">Hát, általánosságban elmondható, hogy egy ország gazdasági fejlődése során a társadalomban, </w:t>
+      </w:r>
+      <w:r>
+        <w:t>az egy munkavállalóra jutó éves munkaórák száma</w:t>
+      </w:r>
+      <w:r>
+        <w:t xml:space="preserve"> ezzel lineárisan csökken. Azonban ez nem minden országra igaz. Itt kifejezetten Oroszországot emeltük</w:t>
+      </w:r>
+      <w:r>
+        <w:t xml:space="preserve"> ki</w:t>
+      </w:r>
+      <w:r>
+        <w:t>, ahol bár nem találtuk 1992-nél régebbi adatot, tisztán látható, hogy az éves munkaórák száma növekedett.</w:t>
+      </w:r>
+    </w:p>
+    <w:p>
+      <w:pPr>
+        <w:spacing w:before="360" w:after="360"/>
+        <w:jc w:val="left"/>
+      </w:pPr>
+      <w:r>
+        <w:rPr>
+          <w:noProof/>
+        </w:rPr>
+        <w:drawing>
+          <wp:inline distT="0" distB="0" distL="0" distR="0" wp14:anchorId="599FA7BB" wp14:editId="5CF2A632">
+            <wp:extent cx="89535" cy="116840"/>
+            <wp:effectExtent l="0" t="0" r="5715" b="0"/>
+            <wp:docPr id="1536254340" name="Picture 1" descr="A black background with a black square&#10;&#10;Description automatically generated with medium confidence"/>
+            <wp:cNvGraphicFramePr>
+              <a:graphicFrameLocks xmlns:a="http://schemas.openxmlformats.org/drawingml/2006/main" noChangeAspect="1"/>
+            </wp:cNvGraphicFramePr>
+            <a:graphic xmlns:a="http://schemas.openxmlformats.org/drawingml/2006/main">
+              <a:graphicData uri="http://schemas.openxmlformats.org/drawingml/2006/picture">
+                <pic:pic xmlns:pic="http://schemas.openxmlformats.org/drawingml/2006/picture">
+                  <pic:nvPicPr>
+                    <pic:cNvPr id="1108495411" name="Picture 1" descr="A black background with a black square&#10;&#10;Description automatically generated with medium confidence"/>
+                    <pic:cNvPicPr/>
+                  </pic:nvPicPr>
+                  <pic:blipFill>
+                    <a:blip r:embed="rId8"/>
+                    <a:stretch>
+                      <a:fillRect/>
+                    </a:stretch>
+                  </pic:blipFill>
+                  <pic:spPr>
+                    <a:xfrm>
+                      <a:off x="0" y="0"/>
+                      <a:ext cx="89535" cy="116840"/>
+                    </a:xfrm>
+                    <a:prstGeom prst="rect">
+                      <a:avLst/>
+                    </a:prstGeom>
+                  </pic:spPr>
+                </pic:pic>
+              </a:graphicData>
+            </a:graphic>
+          </wp:inline>
+        </w:drawing>
+      </w:r>
+      <w:r>
+        <w:rPr>
+          <w:i/>
+          <w:iCs/>
+        </w:rPr>
+        <w:t>Katt!</w:t>
+      </w:r>
+    </w:p>
+    <w:p>
+      <w:r>
+        <w:t xml:space="preserve">Ezzel szemben, a mezőgazdasági tevékenységre fordított idő csökkenése betudható például  a különböző nehézipari gépek technológiai fejlődésének, amit alá támaszt a képen látható ábra is. </w:t>
+      </w:r>
+      <w:r>
+        <w:t xml:space="preserve">Itt az </w:t>
+      </w:r>
+      <w:r>
+        <w:t>Egyesült Államok Mezőgazdasági Minisztériuma</w:t>
+      </w:r>
+      <w:r>
+        <w:t xml:space="preserve"> által publikált </w:t>
+      </w:r>
+      <w:r>
+        <w:t>globális mezőgazdasági termelés növekedésének forrásai</w:t>
+      </w:r>
+      <w:r>
+        <w:t xml:space="preserve">t láthatjuk. 1981 és 2010 között egy éves 1,92%-os termelési növekedést észleltek, zölddel jelölve </w:t>
+      </w:r>
+      <w:r>
+        <w:t xml:space="preserve">pedig </w:t>
+      </w:r>
+      <w:r>
+        <w:t>láthatjuk, hogy ez többek között a termelési fejlesztéseknek köszönhetőek.</w:t>
+      </w:r>
+    </w:p>
+    <w:p>
+      <w:pPr>
+        <w:spacing w:before="360" w:after="360"/>
+        <w:jc w:val="left"/>
+      </w:pPr>
+      <w:r>
+        <w:rPr>
+          <w:noProof/>
+        </w:rPr>
+        <w:drawing>
+          <wp:inline distT="0" distB="0" distL="0" distR="0" wp14:anchorId="68FFF43B" wp14:editId="3E495D84">
+            <wp:extent cx="89535" cy="116840"/>
+            <wp:effectExtent l="0" t="0" r="5715" b="0"/>
+            <wp:docPr id="2095221405" name="Picture 1" descr="A black background with a black square&#10;&#10;Description automatically generated with medium confidence"/>
+            <wp:cNvGraphicFramePr>
+              <a:graphicFrameLocks xmlns:a="http://schemas.openxmlformats.org/drawingml/2006/main" noChangeAspect="1"/>
+            </wp:cNvGraphicFramePr>
+            <a:graphic xmlns:a="http://schemas.openxmlformats.org/drawingml/2006/main">
+              <a:graphicData uri="http://schemas.openxmlformats.org/drawingml/2006/picture">
+                <pic:pic xmlns:pic="http://schemas.openxmlformats.org/drawingml/2006/picture">
+                  <pic:nvPicPr>
+                    <pic:cNvPr id="1108495411" name="Picture 1" descr="A black background with a black square&#10;&#10;Description automatically generated with medium confidence"/>
+                    <pic:cNvPicPr/>
+                  </pic:nvPicPr>
+                  <pic:blipFill>
+                    <a:blip r:embed="rId8"/>
+                    <a:stretch>
+                      <a:fillRect/>
+                    </a:stretch>
+                  </pic:blipFill>
+                  <pic:spPr>
+                    <a:xfrm>
+                      <a:off x="0" y="0"/>
+                      <a:ext cx="89535" cy="116840"/>
+                    </a:xfrm>
+                    <a:prstGeom prst="rect">
+                      <a:avLst/>
+                    </a:prstGeom>
+                  </pic:spPr>
+                </pic:pic>
+              </a:graphicData>
+            </a:graphic>
+          </wp:inline>
+        </w:drawing>
+      </w:r>
+      <w:r>
+        <w:rPr>
+          <w:i/>
+          <w:iCs/>
+        </w:rPr>
+        <w:t>Katt!</w:t>
+      </w:r>
+    </w:p>
+    <w:p>
+      <w:r>
+        <w:t xml:space="preserve">Na most, természetesen, ha az emberek az elmúlt pár évtizedekben kevesebb időt töltöttek munkával, akkor azt a visszanyert időt valamilyen más tevékenységgel kellett, hogy töltsék. </w:t>
+      </w:r>
+    </w:p>
+    <w:p>
+      <w:pPr>
+        <w:spacing w:before="360" w:after="360"/>
+        <w:jc w:val="left"/>
+      </w:pPr>
+      <w:r>
+        <w:rPr>
+          <w:noProof/>
+        </w:rPr>
+        <w:drawing>
+          <wp:inline distT="0" distB="0" distL="0" distR="0" wp14:anchorId="026A54C6" wp14:editId="4442D88A">
+            <wp:extent cx="89535" cy="116840"/>
+            <wp:effectExtent l="0" t="0" r="5715" b="0"/>
+            <wp:docPr id="855429827" name="Picture 1" descr="A black background with a black square&#10;&#10;Description automatically generated with medium confidence"/>
+            <wp:cNvGraphicFramePr>
+              <a:graphicFrameLocks xmlns:a="http://schemas.openxmlformats.org/drawingml/2006/main" noChangeAspect="1"/>
+            </wp:cNvGraphicFramePr>
+            <a:graphic xmlns:a="http://schemas.openxmlformats.org/drawingml/2006/main">
+              <a:graphicData uri="http://schemas.openxmlformats.org/drawingml/2006/picture">
+                <pic:pic xmlns:pic="http://schemas.openxmlformats.org/drawingml/2006/picture">
+                  <pic:nvPicPr>
+                    <pic:cNvPr id="1108495411" name="Picture 1" descr="A black background with a black square&#10;&#10;Description automatically generated with medium confidence"/>
+                    <pic:cNvPicPr/>
+                  </pic:nvPicPr>
+                  <pic:blipFill>
+                    <a:blip r:embed="rId8"/>
+                    <a:stretch>
+                      <a:fillRect/>
+                    </a:stretch>
+                  </pic:blipFill>
+                  <pic:spPr>
+                    <a:xfrm>
+                      <a:off x="0" y="0"/>
+                      <a:ext cx="89535" cy="116840"/>
+                    </a:xfrm>
+                    <a:prstGeom prst="rect">
+                      <a:avLst/>
+                    </a:prstGeom>
+                  </pic:spPr>
+                </pic:pic>
+              </a:graphicData>
+            </a:graphic>
+          </wp:inline>
+        </w:drawing>
+      </w:r>
+      <w:r>
+        <w:rPr>
+          <w:i/>
+          <w:iCs/>
+        </w:rPr>
+        <w:t>Katt!</w:t>
+      </w:r>
+    </w:p>
+    <w:p>
+      <w:r>
+        <w:lastRenderedPageBreak/>
+        <w:t xml:space="preserve">Ilyen tevékenység például a házkörli munka, ahol szignifikáns növekedést láthatunk, kifejezetten a férfiaknál. </w:t>
+      </w:r>
+    </w:p>
+    <w:p>
+      <w:pPr>
+        <w:spacing w:before="360" w:after="360"/>
+        <w:jc w:val="left"/>
+      </w:pPr>
+      <w:r>
+        <w:rPr>
+          <w:noProof/>
+        </w:rPr>
+        <w:drawing>
+          <wp:inline distT="0" distB="0" distL="0" distR="0" wp14:anchorId="2F726178" wp14:editId="521204F2">
+            <wp:extent cx="89535" cy="116840"/>
+            <wp:effectExtent l="0" t="0" r="5715" b="0"/>
+            <wp:docPr id="1351328858" name="Picture 1" descr="A black background with a black square&#10;&#10;Description automatically generated with medium confidence"/>
+            <wp:cNvGraphicFramePr>
+              <a:graphicFrameLocks xmlns:a="http://schemas.openxmlformats.org/drawingml/2006/main" noChangeAspect="1"/>
+            </wp:cNvGraphicFramePr>
+            <a:graphic xmlns:a="http://schemas.openxmlformats.org/drawingml/2006/main">
+              <a:graphicData uri="http://schemas.openxmlformats.org/drawingml/2006/picture">
+                <pic:pic xmlns:pic="http://schemas.openxmlformats.org/drawingml/2006/picture">
+                  <pic:nvPicPr>
+                    <pic:cNvPr id="1108495411" name="Picture 1" descr="A black background with a black square&#10;&#10;Description automatically generated with medium confidence"/>
+                    <pic:cNvPicPr/>
+                  </pic:nvPicPr>
+                  <pic:blipFill>
+                    <a:blip r:embed="rId8"/>
+                    <a:stretch>
+                      <a:fillRect/>
+                    </a:stretch>
+                  </pic:blipFill>
+                  <pic:spPr>
+                    <a:xfrm>
+                      <a:off x="0" y="0"/>
+                      <a:ext cx="89535" cy="116840"/>
+                    </a:xfrm>
+                    <a:prstGeom prst="rect">
+                      <a:avLst/>
+                    </a:prstGeom>
+                  </pic:spPr>
+                </pic:pic>
+              </a:graphicData>
+            </a:graphic>
+          </wp:inline>
+        </w:drawing>
+      </w:r>
+      <w:r>
+        <w:rPr>
+          <w:i/>
+          <w:iCs/>
+        </w:rPr>
+        <w:t>Katt!</w:t>
+      </w:r>
+    </w:p>
+    <w:p>
+      <w:r>
+        <w:t>Ebbe a kategóriába beleértjük a főzésre, terítsére és tálalásra fordított időt, azonban még idetartoznak</w:t>
+      </w:r>
+      <w:r>
+        <w:t>,</w:t>
+      </w:r>
+      <w:r>
+        <w:t xml:space="preserve"> </w:t>
+      </w:r>
+      <w:r>
+        <w:t>mint tevékenység; például a helyiség karbantartása, különböző javító munkák, például járműnek vagy háztartási berendezésnek a javítása stb.</w:t>
+      </w:r>
+    </w:p>
+    <w:p>
+      <w:pPr>
+        <w:spacing w:before="360" w:after="360"/>
+        <w:jc w:val="left"/>
+      </w:pPr>
+      <w:r>
+        <w:rPr>
+          <w:noProof/>
+        </w:rPr>
+        <w:drawing>
+          <wp:inline distT="0" distB="0" distL="0" distR="0" wp14:anchorId="5FDA4914" wp14:editId="543273C2">
+            <wp:extent cx="89535" cy="116840"/>
+            <wp:effectExtent l="0" t="0" r="5715" b="0"/>
+            <wp:docPr id="1235172123" name="Picture 1" descr="A black background with a black square&#10;&#10;Description automatically generated with medium confidence"/>
+            <wp:cNvGraphicFramePr>
+              <a:graphicFrameLocks xmlns:a="http://schemas.openxmlformats.org/drawingml/2006/main" noChangeAspect="1"/>
+            </wp:cNvGraphicFramePr>
+            <a:graphic xmlns:a="http://schemas.openxmlformats.org/drawingml/2006/main">
+              <a:graphicData uri="http://schemas.openxmlformats.org/drawingml/2006/picture">
+                <pic:pic xmlns:pic="http://schemas.openxmlformats.org/drawingml/2006/picture">
+                  <pic:nvPicPr>
+                    <pic:cNvPr id="1108495411" name="Picture 1" descr="A black background with a black square&#10;&#10;Description automatically generated with medium confidence"/>
+                    <pic:cNvPicPr/>
+                  </pic:nvPicPr>
+                  <pic:blipFill>
+                    <a:blip r:embed="rId8"/>
+                    <a:stretch>
+                      <a:fillRect/>
+                    </a:stretch>
+                  </pic:blipFill>
+                  <pic:spPr>
+                    <a:xfrm>
+                      <a:off x="0" y="0"/>
+                      <a:ext cx="89535" cy="116840"/>
+                    </a:xfrm>
+                    <a:prstGeom prst="rect">
+                      <a:avLst/>
+                    </a:prstGeom>
+                  </pic:spPr>
+                </pic:pic>
+              </a:graphicData>
+            </a:graphic>
+          </wp:inline>
+        </w:drawing>
+      </w:r>
+      <w:r>
+        <w:rPr>
+          <w:i/>
+          <w:iCs/>
+        </w:rPr>
+        <w:t>Katt!</w:t>
+      </w:r>
+    </w:p>
+    <w:p>
+      <w:r>
+        <w:t>De, p</w:t>
+      </w:r>
+      <w:r>
+        <w:t>ersze nem csak az otthon végzett házimunkára fordított idő növekedett.</w:t>
+      </w:r>
+      <w:r>
+        <w:br/>
+        <w:t>A szabadon végzett tevékenységek hasonló változást tapasztalhattak...</w:t>
+      </w:r>
+    </w:p>
+    <w:p>
+      <w:pPr>
+        <w:spacing w:before="360" w:after="360"/>
+        <w:jc w:val="left"/>
+      </w:pPr>
+      <w:r>
+        <w:rPr>
+          <w:noProof/>
+        </w:rPr>
+        <w:drawing>
+          <wp:inline distT="0" distB="0" distL="0" distR="0" wp14:anchorId="1415152D" wp14:editId="07DA1021">
+            <wp:extent cx="89535" cy="116840"/>
+            <wp:effectExtent l="0" t="0" r="5715" b="0"/>
+            <wp:docPr id="1327746076" name="Picture 1" descr="A black background with a black square&#10;&#10;Description automatically generated with medium confidence"/>
+            <wp:cNvGraphicFramePr>
+              <a:graphicFrameLocks xmlns:a="http://schemas.openxmlformats.org/drawingml/2006/main" noChangeAspect="1"/>
+            </wp:cNvGraphicFramePr>
+            <a:graphic xmlns:a="http://schemas.openxmlformats.org/drawingml/2006/main">
+              <a:graphicData uri="http://schemas.openxmlformats.org/drawingml/2006/picture">
+                <pic:pic xmlns:pic="http://schemas.openxmlformats.org/drawingml/2006/picture">
+                  <pic:nvPicPr>
+                    <pic:cNvPr id="1108495411" name="Picture 1" descr="A black background with a black square&#10;&#10;Description automatically generated with medium confidence"/>
+                    <pic:cNvPicPr/>
+                  </pic:nvPicPr>
+                  <pic:blipFill>
+                    <a:blip r:embed="rId8"/>
+                    <a:stretch>
+                      <a:fillRect/>
+                    </a:stretch>
+                  </pic:blipFill>
+                  <pic:spPr>
+                    <a:xfrm>
+                      <a:off x="0" y="0"/>
+                      <a:ext cx="89535" cy="116840"/>
+                    </a:xfrm>
+                    <a:prstGeom prst="rect">
+                      <a:avLst/>
+                    </a:prstGeom>
+                  </pic:spPr>
+                </pic:pic>
+              </a:graphicData>
+            </a:graphic>
+          </wp:inline>
+        </w:drawing>
+      </w:r>
+      <w:r>
+        <w:rPr>
+          <w:i/>
+          <w:iCs/>
+        </w:rPr>
+        <w:t>Katt!</w:t>
+      </w:r>
+    </w:p>
+    <w:p>
+      <w:r>
+        <w:t>Itt különösen kiemeltük a tévénézés és internetezésre fordított idő adatait, ahol a digitalizációs kor kezdetét tisztán láthatjuk.</w:t>
+      </w:r>
+    </w:p>
+    <w:p>
+      <w:pPr>
+        <w:spacing w:before="360" w:after="360"/>
+        <w:jc w:val="left"/>
+      </w:pPr>
+      <w:r>
+        <w:rPr>
+          <w:noProof/>
+        </w:rPr>
+        <w:drawing>
+          <wp:inline distT="0" distB="0" distL="0" distR="0" wp14:anchorId="4B0B437D" wp14:editId="0A28F82B">
+            <wp:extent cx="89535" cy="116840"/>
+            <wp:effectExtent l="0" t="0" r="5715" b="0"/>
+            <wp:docPr id="371081380" name="Picture 1" descr="A black background with a black square&#10;&#10;Description automatically generated with medium confidence"/>
+            <wp:cNvGraphicFramePr>
+              <a:graphicFrameLocks xmlns:a="http://schemas.openxmlformats.org/drawingml/2006/main" noChangeAspect="1"/>
+            </wp:cNvGraphicFramePr>
+            <a:graphic xmlns:a="http://schemas.openxmlformats.org/drawingml/2006/main">
+              <a:graphicData uri="http://schemas.openxmlformats.org/drawingml/2006/picture">
+                <pic:pic xmlns:pic="http://schemas.openxmlformats.org/drawingml/2006/picture">
+                  <pic:nvPicPr>
+                    <pic:cNvPr id="1108495411" name="Picture 1" descr="A black background with a black square&#10;&#10;Description automatically generated with medium confidence"/>
+                    <pic:cNvPicPr/>
+                  </pic:nvPicPr>
+                  <pic:blipFill>
+                    <a:blip r:embed="rId8"/>
+                    <a:stretch>
+                      <a:fillRect/>
+                    </a:stretch>
+                  </pic:blipFill>
+                  <pic:spPr>
+                    <a:xfrm>
+                      <a:off x="0" y="0"/>
+                      <a:ext cx="89535" cy="116840"/>
+                    </a:xfrm>
+                    <a:prstGeom prst="rect">
+                      <a:avLst/>
+                    </a:prstGeom>
+                  </pic:spPr>
+                </pic:pic>
+              </a:graphicData>
+            </a:graphic>
+          </wp:inline>
+        </w:drawing>
+      </w:r>
+      <w:r>
+        <w:rPr>
+          <w:i/>
+          <w:iCs/>
+        </w:rPr>
+        <w:t>Katt!</w:t>
+      </w:r>
+    </w:p>
+    <w:p>
+      <w:r>
+        <w:t>És é</w:t>
+      </w:r>
+      <w:r>
+        <w:t>rtelemszerűen, nem feledkezhetünk meg a családdal töltött időről sem, hisz a saját gyermek gondozása, ellátása szintén megnövekedett az elmúlt évtizedekben.</w:t>
+      </w:r>
+    </w:p>
+    <w:p>
+      <w:pPr>
+        <w:spacing w:before="360" w:after="360"/>
+        <w:jc w:val="left"/>
+      </w:pPr>
+      <w:r>
+        <w:rPr>
+          <w:noProof/>
+        </w:rPr>
+        <w:drawing>
+          <wp:inline distT="0" distB="0" distL="0" distR="0" wp14:anchorId="1EB1690F" wp14:editId="17181648">
+            <wp:extent cx="89535" cy="116840"/>
+            <wp:effectExtent l="0" t="0" r="5715" b="0"/>
+            <wp:docPr id="1315798010" name="Picture 1" descr="A black background with a black square&#10;&#10;Description automatically generated with medium confidence"/>
+            <wp:cNvGraphicFramePr>
+              <a:graphicFrameLocks xmlns:a="http://schemas.openxmlformats.org/drawingml/2006/main" noChangeAspect="1"/>
+            </wp:cNvGraphicFramePr>
+            <a:graphic xmlns:a="http://schemas.openxmlformats.org/drawingml/2006/main">
+              <a:graphicData uri="http://schemas.openxmlformats.org/drawingml/2006/picture">
+                <pic:pic xmlns:pic="http://schemas.openxmlformats.org/drawingml/2006/picture">
+                  <pic:nvPicPr>
+                    <pic:cNvPr id="1108495411" name="Picture 1" descr="A black background with a black square&#10;&#10;Description automatically generated with medium confidence"/>
+                    <pic:cNvPicPr/>
+                  </pic:nvPicPr>
+                  <pic:blipFill>
+                    <a:blip r:embed="rId8"/>
+                    <a:stretch>
+                      <a:fillRect/>
+                    </a:stretch>
+                  </pic:blipFill>
+                  <pic:spPr>
+                    <a:xfrm>
+                      <a:off x="0" y="0"/>
+                      <a:ext cx="89535" cy="116840"/>
+                    </a:xfrm>
+                    <a:prstGeom prst="rect">
+                      <a:avLst/>
+                    </a:prstGeom>
+                  </pic:spPr>
+                </pic:pic>
+              </a:graphicData>
+            </a:graphic>
+          </wp:inline>
+        </w:drawing>
+      </w:r>
+      <w:r>
+        <w:rPr>
+          <w:i/>
+          <w:iCs/>
+        </w:rPr>
+        <w:t>Katt!</w:t>
+      </w:r>
+    </w:p>
+    <w:p>
+      <w:r>
+        <w:t>Projekt munkánk elkészítéséhez felejthetetlen volt természetesen a kommunikáció, amire discordot használtunk, a python programunk kódját pedig GitHub-on osztottuk meg egymással.</w:t>
+      </w:r>
+      <w:r>
+        <w:t xml:space="preserve"> </w:t>
+      </w:r>
+      <w:r>
+        <w:t xml:space="preserve">Ezen felül pedig fontos volt számunkra, hogy </w:t>
+      </w:r>
+      <w:r>
+        <w:t>magának a projekt-nek a fájl felépítése tisztán átlátható</w:t>
+      </w:r>
+      <w:r>
+        <w:t xml:space="preserve"> legyen</w:t>
+      </w:r>
+      <w:r>
+        <w:t xml:space="preserve">, így megkönnyítve mindenki munkáját. Most pedig átadnám a szót Péter kollegának, aki bemutatja </w:t>
+      </w:r>
+      <w:r>
+        <w:t xml:space="preserve">magát </w:t>
+      </w:r>
+      <w:r>
+        <w:t>a programot.</w:t>
+      </w:r>
+    </w:p>
+    <w:p/>
     <w:sectPr>
-      <w:headerReference w:type="first" r:id="rId6"/>
+      <w:headerReference w:type="first" r:id="rId10"/>
       <w:pgSz w:w="11906" w:h="16838"/>
       <w:pgMar w:top="1440" w:right="1440" w:bottom="1440" w:left="1440" w:header="708" w:footer="708" w:gutter="0"/>
       <w:cols w:space="708"/>
@@ -587,7 +2219,10 @@
   <w:style w:type="paragraph" w:default="1" w:styleId="Normal">
     <w:name w:val="Normal"/>
     <w:qFormat/>
-    <w:rsid w:val="00074637"/>
+    <w:rsid w:val="00627005"/>
+    <w:pPr>
+      <w:jc w:val="both"/>
+    </w:pPr>
   </w:style>
   <w:style w:type="paragraph" w:styleId="Heading1">
     <w:name w:val="heading 1"/>
@@ -617,20 +2252,20 @@
     <w:next w:val="Normal"/>
     <w:link w:val="Heading2Char"/>
     <w:uiPriority w:val="9"/>
-    <w:semiHidden/>
     <w:unhideWhenUsed/>
     <w:qFormat/>
-    <w:rsid w:val="007A692E"/>
+    <w:rsid w:val="00CD57D8"/>
     <w:pPr>
       <w:keepNext/>
       <w:keepLines/>
-      <w:spacing w:before="160" w:after="80"/>
+      <w:spacing w:before="160" w:after="240"/>
+      <w:jc w:val="left"/>
       <w:outlineLvl w:val="1"/>
     </w:pPr>
     <w:rPr>
       <w:rFonts w:asciiTheme="majorHAnsi" w:eastAsiaTheme="majorEastAsia" w:hAnsiTheme="majorHAnsi" w:cstheme="majorBidi"/>
-      <w:color w:val="0F4761" w:themeColor="accent1" w:themeShade="BF"/>
-      <w:sz w:val="32"/>
+      <w:b/>
+      <w:sz w:val="40"/>
       <w:szCs w:val="32"/>
     </w:rPr>
   </w:style>
@@ -834,12 +2469,11 @@
     <w:basedOn w:val="DefaultParagraphFont"/>
     <w:link w:val="Heading2"/>
     <w:uiPriority w:val="9"/>
-    <w:semiHidden/>
-    <w:rsid w:val="007A692E"/>
+    <w:rsid w:val="00CD57D8"/>
     <w:rPr>
       <w:rFonts w:asciiTheme="majorHAnsi" w:eastAsiaTheme="majorEastAsia" w:hAnsiTheme="majorHAnsi" w:cstheme="majorBidi"/>
-      <w:color w:val="0F4761" w:themeColor="accent1" w:themeShade="BF"/>
-      <w:sz w:val="32"/>
+      <w:b/>
+      <w:sz w:val="40"/>
       <w:szCs w:val="32"/>
     </w:rPr>
   </w:style>
@@ -942,13 +2576,15 @@
     <w:link w:val="TitleChar"/>
     <w:uiPriority w:val="10"/>
     <w:qFormat/>
-    <w:rsid w:val="007A692E"/>
+    <w:rsid w:val="000F3E7E"/>
     <w:pPr>
-      <w:spacing w:after="80" w:line="240" w:lineRule="auto"/>
+      <w:spacing w:after="80" w:line="360" w:lineRule="auto"/>
       <w:contextualSpacing/>
+      <w:jc w:val="center"/>
     </w:pPr>
     <w:rPr>
-      <w:rFonts w:asciiTheme="majorHAnsi" w:eastAsiaTheme="majorEastAsia" w:hAnsiTheme="majorHAnsi" w:cstheme="majorBidi"/>
+      <w:rFonts w:eastAsiaTheme="majorEastAsia" w:cstheme="majorBidi"/>
+      <w:b/>
       <w:spacing w:val="-10"/>
       <w:kern w:val="28"/>
       <w:sz w:val="56"/>
@@ -960,9 +2596,10 @@
     <w:basedOn w:val="DefaultParagraphFont"/>
     <w:link w:val="Title"/>
     <w:uiPriority w:val="10"/>
-    <w:rsid w:val="007A692E"/>
+    <w:rsid w:val="000F3E7E"/>
     <w:rPr>
-      <w:rFonts w:asciiTheme="majorHAnsi" w:eastAsiaTheme="majorEastAsia" w:hAnsiTheme="majorHAnsi" w:cstheme="majorBidi"/>
+      <w:rFonts w:eastAsiaTheme="majorEastAsia" w:cstheme="majorBidi"/>
+      <w:b/>
       <w:spacing w:val="-10"/>
       <w:kern w:val="28"/>
       <w:sz w:val="56"/>
@@ -1446,4 +3083,16 @@
     </a:ext>
   </a:extLst>
 </a:theme>
+</file>
+
+<file path=customXml/item1.xml><?xml version="1.0" encoding="utf-8"?>
+<b:Sources xmlns:b="http://schemas.openxmlformats.org/officeDocument/2006/bibliography" xmlns="http://schemas.openxmlformats.org/officeDocument/2006/bibliography" SelectedStyle="\APASixthEditionOfficeOnline.xsl" StyleName="APA" Version="6"/>
+</file>
+
+<file path=customXml/itemProps1.xml><?xml version="1.0" encoding="utf-8"?>
+<ds:datastoreItem xmlns:ds="http://schemas.openxmlformats.org/officeDocument/2006/customXml" ds:itemID="{FCEADDEE-4E01-411C-833A-70F642E5EB73}">
+  <ds:schemaRefs>
+    <ds:schemaRef ds:uri="http://schemas.openxmlformats.org/officeDocument/2006/bibliography"/>
+  </ds:schemaRefs>
+</ds:datastoreItem>
 </file>
</xml_diff>